<commit_message>
Added to codex: added to current events and Spacer Alliance
</commit_message>
<xml_diff>
--- a/Info/Story/Codex/_Current Events/The Vinari Survival War and the Vinnas Front.docx
+++ b/Info/Story/Codex/_Current Events/The Vinari Survival War and the Vinnas Front.docx
@@ -23,7 +23,39 @@
       </w:pPr>
       <w:r>
         <w:tab/>
-        <w:t>The Vinari Survival war is a millennia long conflict where the primary actors are the Vinari and the Ghost Fleet. The Vinari is a term used to describe a collection of clans of winged humanoids and non-winged humanoids. The Ghost Fleet is a massive army and fleet of machines that were programmed to seek out enemies of their long dead creators. The conflict was initiated when the programming of the Ghost Fleet determined the Vinari to be enemies of their masters.</w:t>
+        <w:t xml:space="preserve">The </w:t>
+      </w:r>
+      <w:proofErr w:type="spellStart"/>
+      <w:r>
+        <w:t>Vinari</w:t>
+      </w:r>
+      <w:proofErr w:type="spellEnd"/>
+      <w:r>
+        <w:t xml:space="preserve"> Survival war is a millennia long conflict where the primary actors are the </w:t>
+      </w:r>
+      <w:proofErr w:type="spellStart"/>
+      <w:r>
+        <w:t>Vinari</w:t>
+      </w:r>
+      <w:proofErr w:type="spellEnd"/>
+      <w:r>
+        <w:t xml:space="preserve"> and the Ghost Fleet. The </w:t>
+      </w:r>
+      <w:proofErr w:type="spellStart"/>
+      <w:r>
+        <w:t>Vinari</w:t>
+      </w:r>
+      <w:proofErr w:type="spellEnd"/>
+      <w:r>
+        <w:t xml:space="preserve"> is a term used to describe a collection of clans of winged humanoids and non-winged humanoids. The Ghost Fleet is a massive army and fleet of machines that were programmed to seek out enemies of their long dead creators. The conflict was initiated when the programming of the Ghost Fleet determined the </w:t>
+      </w:r>
+      <w:proofErr w:type="spellStart"/>
+      <w:r>
+        <w:t>Vinari</w:t>
+      </w:r>
+      <w:proofErr w:type="spellEnd"/>
+      <w:r>
+        <w:t xml:space="preserve"> to be enemies of their masters.</w:t>
       </w:r>
     </w:p>
     <w:p>
@@ -39,7 +71,21 @@
         <w:rPr>
           <w:b/>
         </w:rPr>
-        <w:t>The Vinnas Front</w:t>
+        <w:t xml:space="preserve">The </w:t>
+      </w:r>
+      <w:proofErr w:type="spellStart"/>
+      <w:r>
+        <w:rPr>
+          <w:b/>
+        </w:rPr>
+        <w:t>Vinnas</w:t>
+      </w:r>
+      <w:proofErr w:type="spellEnd"/>
+      <w:r>
+        <w:rPr>
+          <w:b/>
+        </w:rPr>
+        <w:t xml:space="preserve"> Front</w:t>
       </w:r>
     </w:p>
     <w:p>
@@ -53,19 +99,107 @@
       </w:pPr>
       <w:r>
         <w:tab/>
-        <w:t>The Vinnas Front describes the home universe of the Vinari, Vinnas. The majority of territory in Vinnas is</w:t>
+        <w:t xml:space="preserve">The </w:t>
+      </w:r>
+      <w:proofErr w:type="spellStart"/>
+      <w:r>
+        <w:t>Vinnas</w:t>
+      </w:r>
+      <w:proofErr w:type="spellEnd"/>
+      <w:r>
+        <w:t xml:space="preserve"> Front describes the home universe of the </w:t>
+      </w:r>
+      <w:proofErr w:type="spellStart"/>
+      <w:r>
+        <w:t>Vinari</w:t>
+      </w:r>
+      <w:proofErr w:type="spellEnd"/>
+      <w:r>
+        <w:t xml:space="preserve">, </w:t>
+      </w:r>
+      <w:proofErr w:type="spellStart"/>
+      <w:r>
+        <w:t>Vinnas</w:t>
+      </w:r>
+      <w:proofErr w:type="spellEnd"/>
+      <w:r>
+        <w:t xml:space="preserve">. The majority of territory in </w:t>
+      </w:r>
+      <w:proofErr w:type="spellStart"/>
+      <w:r>
+        <w:t>Vinnas</w:t>
+      </w:r>
+      <w:proofErr w:type="spellEnd"/>
+      <w:r>
+        <w:t xml:space="preserve"> is</w:t>
       </w:r>
       <w:r>
         <w:t xml:space="preserve"> currently</w:t>
       </w:r>
       <w:r>
-        <w:t xml:space="preserve"> held by the Vinari who have frequent patrols and vigilant guards to maintain control. Much of the universe is still being contested by the Ghost Fleet nonetheless. Where once Vinnas was described as the closest possible thing to paradise, it is now </w:t>
-      </w:r>
-      <w:r>
-        <w:t xml:space="preserve">regarded with dismay and fear. The greatest city in the Vinnas universe, also called Vinnas, is in a state of decay as all funds are put towards the war effort. Many of the Vinari on the Vinnas Front believe they were born there in order to die there. </w:t>
-      </w:r>
-      <w:r>
-        <w:t xml:space="preserve">There is also a belief that the Vinnas Front is an operation that is merely meant to buy time until the Ghost Fleet seeks a new enemy. </w:t>
+        <w:t xml:space="preserve"> held by the </w:t>
+      </w:r>
+      <w:proofErr w:type="spellStart"/>
+      <w:r>
+        <w:t>Vinari</w:t>
+      </w:r>
+      <w:proofErr w:type="spellEnd"/>
+      <w:r>
+        <w:t xml:space="preserve"> who have frequent patrols and vigilant guards to maintain control. Much of the universe is still being contested by the Ghost Fleet nonetheless. Where once </w:t>
+      </w:r>
+      <w:proofErr w:type="spellStart"/>
+      <w:r>
+        <w:t>Vinnas</w:t>
+      </w:r>
+      <w:proofErr w:type="spellEnd"/>
+      <w:r>
+        <w:t xml:space="preserve"> was described as the closest possible thing to paradise, it is now </w:t>
+      </w:r>
+      <w:r>
+        <w:t xml:space="preserve">regarded with dismay and fear. The greatest city in the </w:t>
+      </w:r>
+      <w:proofErr w:type="spellStart"/>
+      <w:r>
+        <w:t>Vinnas</w:t>
+      </w:r>
+      <w:proofErr w:type="spellEnd"/>
+      <w:r>
+        <w:t xml:space="preserve"> universe, also called </w:t>
+      </w:r>
+      <w:proofErr w:type="spellStart"/>
+      <w:r>
+        <w:t>Vinnas</w:t>
+      </w:r>
+      <w:proofErr w:type="spellEnd"/>
+      <w:r>
+        <w:t xml:space="preserve">, is in a state of decay as all funds are put towards the war effort. Many of the </w:t>
+      </w:r>
+      <w:proofErr w:type="spellStart"/>
+      <w:r>
+        <w:t>Vinari</w:t>
+      </w:r>
+      <w:proofErr w:type="spellEnd"/>
+      <w:r>
+        <w:t xml:space="preserve"> on the </w:t>
+      </w:r>
+      <w:proofErr w:type="spellStart"/>
+      <w:r>
+        <w:t>Vinnas</w:t>
+      </w:r>
+      <w:proofErr w:type="spellEnd"/>
+      <w:r>
+        <w:t xml:space="preserve"> Front believe they were born there in order to die there. </w:t>
+      </w:r>
+      <w:r>
+        <w:t xml:space="preserve">There is also a belief that the </w:t>
+      </w:r>
+      <w:proofErr w:type="spellStart"/>
+      <w:r>
+        <w:t>Vinnas</w:t>
+      </w:r>
+      <w:proofErr w:type="spellEnd"/>
+      <w:r>
+        <w:t xml:space="preserve"> Front is an operation that is merely meant to buy time until the Ghost Fleet seeks a new enemy. </w:t>
       </w:r>
     </w:p>
     <w:p>
@@ -95,7 +229,31 @@
       </w:pPr>
       <w:r>
         <w:tab/>
-        <w:t>The Vinari and the Ghost Fleet are primary participants in the war although there are a number of secondary participants. All secondary participants are allies to the Vinari, as the Ghost Fleet cannot be communicated with in a meaningful manner. A number of large powers have taken up arms to help the Vinari.</w:t>
+        <w:t xml:space="preserve">The </w:t>
+      </w:r>
+      <w:proofErr w:type="spellStart"/>
+      <w:r>
+        <w:t>Vinari</w:t>
+      </w:r>
+      <w:proofErr w:type="spellEnd"/>
+      <w:r>
+        <w:t xml:space="preserve"> and the Ghost Fleet are primary participants in the war although there are a number of secondary participants. All secondary participants are allies to the </w:t>
+      </w:r>
+      <w:proofErr w:type="spellStart"/>
+      <w:r>
+        <w:t>Vinari</w:t>
+      </w:r>
+      <w:proofErr w:type="spellEnd"/>
+      <w:r>
+        <w:t xml:space="preserve">, as the Ghost Fleet cannot be communicated with in a meaningful manner. A number of large powers have taken up arms to help the </w:t>
+      </w:r>
+      <w:proofErr w:type="spellStart"/>
+      <w:r>
+        <w:t>Vinari</w:t>
+      </w:r>
+      <w:proofErr w:type="spellEnd"/>
+      <w:r>
+        <w:t>.</w:t>
       </w:r>
     </w:p>
     <w:p>
@@ -109,7 +267,15 @@
       </w:pPr>
       <w:r>
         <w:tab/>
-        <w:t xml:space="preserve">The Spacer Alliance is one of the larger contributors to the effort, though the quality of soldiers they provide is questionable. Many of the rejects or unwanted of some groups in the Alliance are sent to the Front though some groups also send their best. The Alliance also supplies a sizeable fleet and is a key player in maintaining supply lines throughout the Vinnas Front. </w:t>
+        <w:t xml:space="preserve">The Spacer Alliance is one of the larger contributors to the effort, though the quality of soldiers they provide is questionable. Many of the rejects or unwanted of some groups in the Alliance are sent to the Front though some groups also send their best. The Alliance also supplies a sizeable fleet and is a key player in maintaining supply lines throughout the </w:t>
+      </w:r>
+      <w:proofErr w:type="spellStart"/>
+      <w:r>
+        <w:t>Vinnas</w:t>
+      </w:r>
+      <w:proofErr w:type="spellEnd"/>
+      <w:r>
+        <w:t xml:space="preserve"> Front. </w:t>
       </w:r>
     </w:p>
     <w:p>
@@ -123,7 +289,15 @@
       </w:pPr>
       <w:r>
         <w:tab/>
-        <w:t xml:space="preserve">The Orbital or the Humans of Edith have placed a number of Soldiers and Scouts on the Front. Some renowned generals from the Orbital are also providing tactical guidance while commanding the stationed Orbital troops. Additionally, the Orbital has sent ten Forgeships from their fleet for military and logistical reasons. </w:t>
+        <w:t xml:space="preserve">The Orbital or the Humans of Edith have placed a number of Soldiers and Scouts on the Front. Some renowned generals from the Orbital are also providing tactical guidance while commanding the stationed Orbital troops. Additionally, the Orbital has sent ten </w:t>
+      </w:r>
+      <w:proofErr w:type="spellStart"/>
+      <w:r>
+        <w:t>Forgeships</w:t>
+      </w:r>
+      <w:proofErr w:type="spellEnd"/>
+      <w:r>
+        <w:t xml:space="preserve"> from their fleet for military and logistical reasons. </w:t>
       </w:r>
     </w:p>
     <w:p>
@@ -137,7 +311,55 @@
       </w:pPr>
       <w:r>
         <w:tab/>
-        <w:t xml:space="preserve">While Lavoria has not committed itself to the Vinari Survival War, some Lavorian cities made the decision to join. Considering the autonomy of cities within Lavoria, this makes sense, though Vinari leaders believe it would be more beneficial for Lavoria to commit completely to the cause. </w:t>
+        <w:t xml:space="preserve">While </w:t>
+      </w:r>
+      <w:proofErr w:type="spellStart"/>
+      <w:r>
+        <w:t>Lavoria</w:t>
+      </w:r>
+      <w:proofErr w:type="spellEnd"/>
+      <w:r>
+        <w:t xml:space="preserve"> has not committed itself to the </w:t>
+      </w:r>
+      <w:proofErr w:type="spellStart"/>
+      <w:r>
+        <w:t>Vinari</w:t>
+      </w:r>
+      <w:proofErr w:type="spellEnd"/>
+      <w:r>
+        <w:t xml:space="preserve"> Survival War, some </w:t>
+      </w:r>
+      <w:proofErr w:type="spellStart"/>
+      <w:r>
+        <w:t>Lavorian</w:t>
+      </w:r>
+      <w:proofErr w:type="spellEnd"/>
+      <w:r>
+        <w:t xml:space="preserve"> cities made the decision to join. Considering the autonomy of cities within </w:t>
+      </w:r>
+      <w:proofErr w:type="spellStart"/>
+      <w:r>
+        <w:t>Lavoria</w:t>
+      </w:r>
+      <w:proofErr w:type="spellEnd"/>
+      <w:r>
+        <w:t xml:space="preserve">, this makes sense, though </w:t>
+      </w:r>
+      <w:proofErr w:type="spellStart"/>
+      <w:r>
+        <w:t>Vinari</w:t>
+      </w:r>
+      <w:proofErr w:type="spellEnd"/>
+      <w:r>
+        <w:t xml:space="preserve"> leaders believe it would be more beneficial for </w:t>
+      </w:r>
+      <w:proofErr w:type="spellStart"/>
+      <w:r>
+        <w:t>Lavoria</w:t>
+      </w:r>
+      <w:proofErr w:type="spellEnd"/>
+      <w:r>
+        <w:t xml:space="preserve"> to commit completely to the cause. </w:t>
       </w:r>
     </w:p>
     <w:p>
@@ -146,7 +368,31 @@
         <w:ind w:firstLine="720"/>
       </w:pPr>
       <w:r>
-        <w:t xml:space="preserve">In any case, some very powerful Song Princes are fighting on the Front, the most well-known being Song Prince Rebecca of Beccan. Rebecca is an angelfolk herself and there are many others like her in Beccan. </w:t>
+        <w:t xml:space="preserve">In any case, some very powerful Song Princes are fighting on the Front, the most well-known being Song Prince Rebecca of </w:t>
+      </w:r>
+      <w:proofErr w:type="spellStart"/>
+      <w:r>
+        <w:t>Beccan</w:t>
+      </w:r>
+      <w:proofErr w:type="spellEnd"/>
+      <w:r>
+        <w:t xml:space="preserve">. Rebecca is an </w:t>
+      </w:r>
+      <w:proofErr w:type="spellStart"/>
+      <w:r>
+        <w:t>angelfolk</w:t>
+      </w:r>
+      <w:proofErr w:type="spellEnd"/>
+      <w:r>
+        <w:t xml:space="preserve"> herself and there are many others like her in </w:t>
+      </w:r>
+      <w:proofErr w:type="spellStart"/>
+      <w:r>
+        <w:t>Beccan</w:t>
+      </w:r>
+      <w:proofErr w:type="spellEnd"/>
+      <w:r>
+        <w:t xml:space="preserve">. </w:t>
       </w:r>
     </w:p>
     <w:p>
@@ -176,11 +422,93 @@
       </w:pPr>
       <w:r>
         <w:tab/>
-        <w:t xml:space="preserve">The name Vinari is actually the name of one clan of winged humanoids. Before the Vinari Survival War there were actually four clans named Vinari (white wings), Argondire (red wings), Fortrose (blue wings), Midargen (black wings). Due to the devastation of the war and the Ghost Fleet’s </w:t>
+        <w:t xml:space="preserve">The name </w:t>
+      </w:r>
+      <w:proofErr w:type="spellStart"/>
+      <w:r>
+        <w:t>Vinari</w:t>
+      </w:r>
+      <w:proofErr w:type="spellEnd"/>
+      <w:r>
+        <w:t xml:space="preserve"> is actually the name of one clan of winged humanoids. Before the </w:t>
+      </w:r>
+      <w:proofErr w:type="spellStart"/>
+      <w:r>
+        <w:t>Vinari</w:t>
+      </w:r>
+      <w:proofErr w:type="spellEnd"/>
+      <w:r>
+        <w:t xml:space="preserve"> Survival War there were actually four clans named </w:t>
+      </w:r>
+      <w:proofErr w:type="spellStart"/>
+      <w:r>
+        <w:t>Vinari</w:t>
+      </w:r>
+      <w:proofErr w:type="spellEnd"/>
+      <w:r>
+        <w:t xml:space="preserve"> (white wings), </w:t>
+      </w:r>
+      <w:proofErr w:type="spellStart"/>
+      <w:r>
+        <w:t>Argondire</w:t>
+      </w:r>
+      <w:proofErr w:type="spellEnd"/>
+      <w:r>
+        <w:t xml:space="preserve"> (red wings), Fortrose (blue wings), </w:t>
+      </w:r>
+      <w:proofErr w:type="spellStart"/>
+      <w:proofErr w:type="gramStart"/>
+      <w:r>
+        <w:t>Midargen</w:t>
+      </w:r>
+      <w:proofErr w:type="spellEnd"/>
+      <w:proofErr w:type="gramEnd"/>
+      <w:r>
+        <w:t xml:space="preserve"> (black wings). Due to the devastation of the war and the Ghost Fleet’s </w:t>
       </w:r>
       <w:r>
         <w:lastRenderedPageBreak/>
-        <w:t xml:space="preserve">prerogative to commit genocide on its enemies, all clans except clan Vinari were wiped out during earlier stages of the war. Now since the Vinari are the only angelkfolk clan left, many common folk equate the name Vinari to the entire angelfolk race. </w:t>
+        <w:t xml:space="preserve">prerogative to commit genocide on its enemies, all clans except clan </w:t>
+      </w:r>
+      <w:proofErr w:type="spellStart"/>
+      <w:r>
+        <w:t>Vinari</w:t>
+      </w:r>
+      <w:proofErr w:type="spellEnd"/>
+      <w:r>
+        <w:t xml:space="preserve"> were wiped out during earlier stages of the war. Now since the </w:t>
+      </w:r>
+      <w:proofErr w:type="spellStart"/>
+      <w:r>
+        <w:t>Vinari</w:t>
+      </w:r>
+      <w:proofErr w:type="spellEnd"/>
+      <w:r>
+        <w:t xml:space="preserve"> are the only </w:t>
+      </w:r>
+      <w:proofErr w:type="spellStart"/>
+      <w:r>
+        <w:t>angelkfolk</w:t>
+      </w:r>
+      <w:proofErr w:type="spellEnd"/>
+      <w:r>
+        <w:t xml:space="preserve"> clan left, many common folk equate the name </w:t>
+      </w:r>
+      <w:proofErr w:type="spellStart"/>
+      <w:r>
+        <w:t>Vinari</w:t>
+      </w:r>
+      <w:proofErr w:type="spellEnd"/>
+      <w:r>
+        <w:t xml:space="preserve"> to the entire </w:t>
+      </w:r>
+      <w:proofErr w:type="spellStart"/>
+      <w:r>
+        <w:t>angelfolk</w:t>
+      </w:r>
+      <w:proofErr w:type="spellEnd"/>
+      <w:r>
+        <w:t xml:space="preserve"> race. </w:t>
       </w:r>
     </w:p>
     <w:p>
@@ -194,10 +522,286 @@
       </w:pPr>
       <w:r>
         <w:tab/>
-        <w:t xml:space="preserve">Many veterans of the war have  found it hard to reintegrate with society after facing the horrors of the Front. </w:t>
-      </w:r>
+        <w:t xml:space="preserve">Many veterans of the war </w:t>
+      </w:r>
+      <w:r>
+        <w:t>have found</w:t>
+      </w:r>
+      <w:r>
+        <w:t xml:space="preserve"> it hard to reintegrate with society after facing the horrors of the Front. </w:t>
+      </w:r>
+      <w:r>
+        <w:t xml:space="preserve">They often return to their homes as changed people, usually for the worse. The public consensus is divided, as some see the need to fight and others worry about the toll of the combat on their peers. There are some protests which in some extreme cases have become riots, which only makes the public more divided on the issue. </w:t>
+      </w:r>
+    </w:p>
+    <w:p>
+      <w:pPr>
+        <w:pStyle w:val="NoSpacing"/>
+      </w:pPr>
+    </w:p>
+    <w:p>
+      <w:pPr>
+        <w:pStyle w:val="NoSpacing"/>
+      </w:pPr>
+      <w:r>
+        <w:tab/>
+        <w:t xml:space="preserve">The war has disrupted trade for almost everyone. Many vital trade routes ran through the </w:t>
+      </w:r>
+      <w:proofErr w:type="spellStart"/>
+      <w:r>
+        <w:t>Vinnas</w:t>
+      </w:r>
+      <w:proofErr w:type="spellEnd"/>
+      <w:r>
+        <w:t xml:space="preserve"> universe as well as other universes held by </w:t>
+      </w:r>
+      <w:proofErr w:type="spellStart"/>
+      <w:r>
+        <w:t>angelfolk</w:t>
+      </w:r>
+      <w:proofErr w:type="spellEnd"/>
+      <w:r>
+        <w:t xml:space="preserve"> clans. Since </w:t>
+      </w:r>
+      <w:proofErr w:type="spellStart"/>
+      <w:r>
+        <w:t>Vinnas</w:t>
+      </w:r>
+      <w:proofErr w:type="spellEnd"/>
+      <w:r>
+        <w:t xml:space="preserve"> was such an important intersection of trade routes, when the war began any trade in the area was quickly rerouted. </w:t>
+      </w:r>
+      <w:proofErr w:type="spellStart"/>
+      <w:r>
+        <w:t>Vinnas</w:t>
+      </w:r>
+      <w:proofErr w:type="spellEnd"/>
+      <w:r>
+        <w:t xml:space="preserve"> experienced a shift in goods that were coming in as food became increasingly scarce as weapons and ammunition became the primary import. </w:t>
+      </w:r>
+    </w:p>
+    <w:p>
+      <w:pPr>
+        <w:pStyle w:val="NoSpacing"/>
+      </w:pPr>
+      <w:r>
+        <w:tab/>
+        <w:t xml:space="preserve">Many attribute a connection between the </w:t>
+      </w:r>
+      <w:proofErr w:type="spellStart"/>
+      <w:r>
+        <w:t>Vinari</w:t>
+      </w:r>
+      <w:proofErr w:type="spellEnd"/>
+      <w:r>
+        <w:t xml:space="preserve"> Survival War and the Fall of Great Clan Densen as one of the key trade routes for the </w:t>
+      </w:r>
+      <w:proofErr w:type="spellStart"/>
+      <w:r>
+        <w:t>Densens</w:t>
+      </w:r>
+      <w:proofErr w:type="spellEnd"/>
+      <w:r>
+        <w:t xml:space="preserve"> ran through </w:t>
+      </w:r>
+      <w:proofErr w:type="spellStart"/>
+      <w:r>
+        <w:t>Vinnas</w:t>
+      </w:r>
+      <w:proofErr w:type="spellEnd"/>
+      <w:r>
+        <w:t xml:space="preserve">. </w:t>
+      </w:r>
+      <w:r>
+        <w:t xml:space="preserve">Though the </w:t>
+      </w:r>
+      <w:proofErr w:type="spellStart"/>
+      <w:r>
+        <w:t>Densens</w:t>
+      </w:r>
+      <w:proofErr w:type="spellEnd"/>
+      <w:r>
+        <w:t xml:space="preserve"> officially withdrew from </w:t>
+      </w:r>
+      <w:proofErr w:type="spellStart"/>
+      <w:r>
+        <w:t>Vinnas</w:t>
+      </w:r>
+      <w:proofErr w:type="spellEnd"/>
+      <w:r>
+        <w:t xml:space="preserve">, some captains of ex-Densen </w:t>
+      </w:r>
+      <w:proofErr w:type="spellStart"/>
+      <w:r>
+        <w:t>tradeships</w:t>
+      </w:r>
+      <w:proofErr w:type="spellEnd"/>
+      <w:r>
+        <w:t xml:space="preserve"> claim to have entered the </w:t>
+      </w:r>
+      <w:proofErr w:type="spellStart"/>
+      <w:r>
+        <w:t>V</w:t>
+      </w:r>
+      <w:r>
+        <w:t>innas</w:t>
+      </w:r>
+      <w:proofErr w:type="spellEnd"/>
+      <w:r>
+        <w:t xml:space="preserve"> Front to deliver supplies at the order</w:t>
+      </w:r>
+      <w:r>
+        <w:t xml:space="preserve"> of high ranking</w:t>
+      </w:r>
+      <w:r>
+        <w:t xml:space="preserve"> </w:t>
+      </w:r>
+      <w:proofErr w:type="spellStart"/>
+      <w:r>
+        <w:t>Densens</w:t>
+      </w:r>
+      <w:proofErr w:type="spellEnd"/>
+      <w:r>
+        <w:t>.</w:t>
+      </w:r>
+    </w:p>
+    <w:p>
+      <w:pPr>
+        <w:pStyle w:val="NoSpacing"/>
+      </w:pPr>
       <w:bookmarkStart w:id="0" w:name="_GoBack"/>
       <w:bookmarkEnd w:id="0"/>
+    </w:p>
+    <w:p>
+      <w:pPr>
+        <w:pStyle w:val="NoSpacing"/>
+      </w:pPr>
+      <w:r>
+        <w:tab/>
+        <w:t xml:space="preserve">The wingless are now a majority among the </w:t>
+      </w:r>
+      <w:proofErr w:type="spellStart"/>
+      <w:r>
+        <w:t>Vinari</w:t>
+      </w:r>
+      <w:proofErr w:type="spellEnd"/>
+      <w:r>
+        <w:t xml:space="preserve"> peoples. In the past, the clans were almost entirely </w:t>
+      </w:r>
+      <w:proofErr w:type="spellStart"/>
+      <w:r>
+        <w:t>angelfolk</w:t>
+      </w:r>
+      <w:proofErr w:type="spellEnd"/>
+      <w:r>
+        <w:t xml:space="preserve"> and being born without wings was considered a stra</w:t>
+      </w:r>
+      <w:r>
+        <w:t xml:space="preserve">nge deformity. Even though the wingless </w:t>
+      </w:r>
+      <w:r>
+        <w:t xml:space="preserve">eventually dominated the population of the </w:t>
+      </w:r>
+      <w:proofErr w:type="spellStart"/>
+      <w:r>
+        <w:t>Vinari</w:t>
+      </w:r>
+      <w:proofErr w:type="spellEnd"/>
+      <w:r>
+        <w:t xml:space="preserve">, they were still treated as second class citizens by the </w:t>
+      </w:r>
+      <w:proofErr w:type="spellStart"/>
+      <w:r>
+        <w:t>Vinari</w:t>
+      </w:r>
+      <w:proofErr w:type="spellEnd"/>
+      <w:r>
+        <w:t xml:space="preserve"> elite, the </w:t>
+      </w:r>
+      <w:proofErr w:type="spellStart"/>
+      <w:r>
+        <w:t>angelfolk</w:t>
+      </w:r>
+      <w:proofErr w:type="spellEnd"/>
+      <w:r>
+        <w:t xml:space="preserve">. A number of </w:t>
+      </w:r>
+      <w:proofErr w:type="spellStart"/>
+      <w:r>
+        <w:t>angelfolk</w:t>
+      </w:r>
+      <w:proofErr w:type="spellEnd"/>
+      <w:r>
+        <w:t xml:space="preserve"> leaders made attempts to change the </w:t>
+      </w:r>
+      <w:proofErr w:type="spellStart"/>
+      <w:r>
+        <w:t>angelfolk</w:t>
+      </w:r>
+      <w:proofErr w:type="spellEnd"/>
+      <w:r>
+        <w:t xml:space="preserve"> view of wingless and elevate them to a more sensible position within the so</w:t>
+      </w:r>
+      <w:r>
+        <w:t xml:space="preserve">ciety. Though these leaders </w:t>
+      </w:r>
+      <w:r>
+        <w:t xml:space="preserve">were successful in initiating a change in the class structure, they were not as effective as the </w:t>
+      </w:r>
+      <w:proofErr w:type="spellStart"/>
+      <w:r>
+        <w:t>Vinari</w:t>
+      </w:r>
+      <w:proofErr w:type="spellEnd"/>
+      <w:r>
+        <w:t xml:space="preserve"> Survival War. The war brought </w:t>
+      </w:r>
+      <w:proofErr w:type="spellStart"/>
+      <w:r>
+        <w:t>angelfolk</w:t>
+      </w:r>
+      <w:proofErr w:type="spellEnd"/>
+      <w:r>
+        <w:t xml:space="preserve"> and wingless together against a common enemy that sought their destruction. The wingless, while not as powerful or mobile as an angel, were still stronger and more agile than their human counterparts. </w:t>
+      </w:r>
+      <w:r>
+        <w:t xml:space="preserve">They fought alongside their </w:t>
+      </w:r>
+      <w:proofErr w:type="spellStart"/>
+      <w:r>
+        <w:t>angelfolk</w:t>
+      </w:r>
+      <w:proofErr w:type="spellEnd"/>
+      <w:r>
+        <w:t xml:space="preserve"> brethren and proved that a sense of honor and valor existed in all </w:t>
+      </w:r>
+      <w:proofErr w:type="spellStart"/>
+      <w:r>
+        <w:t>Vinari</w:t>
+      </w:r>
+      <w:proofErr w:type="spellEnd"/>
+      <w:r>
+        <w:t xml:space="preserve">, whether they were born with or without wings. </w:t>
+      </w:r>
+      <w:r>
+        <w:t xml:space="preserve">The wingless </w:t>
+      </w:r>
+      <w:r>
+        <w:t xml:space="preserve">have now been placed on a near equal position to the </w:t>
+      </w:r>
+      <w:proofErr w:type="spellStart"/>
+      <w:r>
+        <w:t>angelfolk</w:t>
+      </w:r>
+      <w:proofErr w:type="spellEnd"/>
+      <w:r>
+        <w:t>. This is one of the few positive effects of the war.</w:t>
+      </w:r>
+    </w:p>
+    <w:p>
+      <w:pPr>
+        <w:pStyle w:val="NoSpacing"/>
+      </w:pPr>
     </w:p>
     <w:sectPr>
       <w:pgSz w:w="12240" w:h="15840"/>

</xml_diff>